<commit_message>
cleaning variables and updating comments
</commit_message>
<xml_diff>
--- a/Auto Accident Analysis Project Plan.docx
+++ b/Auto Accident Analysis Project Plan.docx
@@ -33,7 +33,7 @@
           <w:sz w:val="20"/>
           <w:szCs w:val="20"/>
         </w:rPr>
-        <w:t>Determine Most Common Causes and any Correlation between Marijuana Legalization and State Alcoholism Reporting</w:t>
+        <w:t xml:space="preserve">Determine Most Common Causes and any Correlation between Marijuana Legalization </w:t>
       </w:r>
     </w:p>
     <w:p>
@@ -93,7 +93,7 @@
           <w:sz w:val="20"/>
           <w:szCs w:val="20"/>
         </w:rPr>
-        <w:t>Objective: Develop a visually appealing and technically sound project analyzing the most common causes of auto accidents. I will also compare state marijuana legalization data and alcoholism levels to review any correlation with the data</w:t>
+        <w:t xml:space="preserve">Objective: Develop a visually appealing and technically sound project analyzing the most common causes of auto accidents. I will also compare state marijuana legalization data </w:t>
       </w:r>
     </w:p>
     <w:p>
@@ -130,23 +130,7 @@
           <w:sz w:val="20"/>
           <w:szCs w:val="20"/>
         </w:rPr>
-        <w:t xml:space="preserve"> Notebook, </w:t>
-      </w:r>
-      <w:proofErr w:type="spellStart"/>
-      <w:r>
-        <w:rPr>
-          <w:sz w:val="20"/>
-          <w:szCs w:val="20"/>
-        </w:rPr>
-        <w:t>Urllib</w:t>
-      </w:r>
-      <w:proofErr w:type="spellEnd"/>
-      <w:r>
-        <w:rPr>
-          <w:sz w:val="20"/>
-          <w:szCs w:val="20"/>
-        </w:rPr>
-        <w:t>, OS</w:t>
+        <w:t xml:space="preserve"> Notebook, OS</w:t>
       </w:r>
     </w:p>
     <w:p>
@@ -234,7 +218,7 @@
           <w:sz w:val="20"/>
           <w:szCs w:val="20"/>
         </w:rPr>
-        <w:t>Read data file: Auto Accident Data 2016 – 2023 (.csv) and Alcoholism dataset (dataset still to be found)</w:t>
+        <w:t xml:space="preserve">Read data file: Auto Accident Data 2016 – 2023 (.csv) </w:t>
       </w:r>
     </w:p>
     <w:p>
@@ -787,7 +771,6 @@
           <w:sz w:val="20"/>
           <w:szCs w:val="20"/>
         </w:rPr>
-        <w:lastRenderedPageBreak/>
         <w:t>Review and Polishing</w:t>
       </w:r>
     </w:p>
@@ -851,6 +834,7 @@
           <w:sz w:val="20"/>
           <w:szCs w:val="20"/>
         </w:rPr>
+        <w:lastRenderedPageBreak/>
         <w:t>Ensure project is fully functional and well-documented</w:t>
       </w:r>
     </w:p>

</xml_diff>